<commit_message>
modified:   github.docx 	new file:   ~WRL0003.tmp
</commit_message>
<xml_diff>
--- a/github.docx
+++ b/github.docx
@@ -8920,6 +8920,153 @@
         </w:rPr>
         <w:t xml:space="preserve"> commit -m "Renamed Backpack Cal file for clarity"</w:t>
       </w:r>
+    </w:p>
+    <w:p>
+      <w:pPr>
+        <w:spacing w:after="0"/>
+      </w:pPr>
+    </w:p>
+    <w:p>
+      <w:pPr>
+        <w:spacing w:after="0"/>
+      </w:pPr>
+    </w:p>
+    <w:p>
+      <w:pPr>
+        <w:spacing w:after="0"/>
+      </w:pPr>
+      <w:proofErr w:type="spellStart"/>
+      <w:r>
+        <w:rPr>
+          <w:highlight w:val="yellow"/>
+        </w:rPr>
+        <w:t>masum@myrepo</w:t>
+      </w:r>
+      <w:proofErr w:type="spellEnd"/>
+      <w:r>
+        <w:rPr>
+          <w:highlight w:val="yellow"/>
+        </w:rPr>
+        <w:t>:/media/</w:t>
+      </w:r>
+      <w:proofErr w:type="spellStart"/>
+      <w:r>
+        <w:rPr>
+          <w:highlight w:val="yellow"/>
+        </w:rPr>
+        <w:t>sf_myrepo</w:t>
+      </w:r>
+      <w:proofErr w:type="spellEnd"/>
+      <w:r>
+        <w:rPr>
+          <w:highlight w:val="yellow"/>
+        </w:rPr>
+        <w:t>/</w:t>
+      </w:r>
+      <w:proofErr w:type="spellStart"/>
+      <w:r>
+        <w:rPr>
+          <w:highlight w:val="yellow"/>
+        </w:rPr>
+        <w:t>explore_california</w:t>
+      </w:r>
+      <w:proofErr w:type="spellEnd"/>
+      <w:r>
+        <w:rPr>
+          <w:highlight w:val="yellow"/>
+        </w:rPr>
+        <w:t xml:space="preserve">$ </w:t>
+      </w:r>
+      <w:proofErr w:type="spellStart"/>
+      <w:r>
+        <w:rPr>
+          <w:highlight w:val="yellow"/>
+        </w:rPr>
+        <w:t>git</w:t>
+      </w:r>
+      <w:proofErr w:type="spellEnd"/>
+      <w:r>
+        <w:rPr>
+          <w:highlight w:val="yellow"/>
+        </w:rPr>
+        <w:t xml:space="preserve"> commit -am "Removed contractions from contact page text"</w:t>
+      </w:r>
+    </w:p>
+    <w:p>
+      <w:pPr>
+        <w:spacing w:after="0"/>
+      </w:pPr>
+      <w:r>
+        <w:t>[master e09f9c1] Removed contractions from contact page text</w:t>
+      </w:r>
+    </w:p>
+    <w:p>
+      <w:pPr>
+        <w:spacing w:after="0"/>
+      </w:pPr>
+      <w:r>
+        <w:t xml:space="preserve"> 1 file changed, 278 </w:t>
+      </w:r>
+      <w:proofErr w:type="gramStart"/>
+      <w:r>
+        <w:t>insertions(</w:t>
+      </w:r>
+      <w:proofErr w:type="gramEnd"/>
+      <w:r>
+        <w:t>+), 278 deletions(-)</w:t>
+      </w:r>
+    </w:p>
+    <w:p>
+      <w:pPr>
+        <w:spacing w:after="0"/>
+      </w:pPr>
+    </w:p>
+    <w:p>
+      <w:pPr>
+        <w:spacing w:after="0"/>
+      </w:pPr>
+    </w:p>
+    <w:p>
+      <w:pPr>
+        <w:spacing w:after="0"/>
+      </w:pPr>
+    </w:p>
+    <w:p>
+      <w:pPr>
+        <w:spacing w:after="0"/>
+      </w:pPr>
+      <w:proofErr w:type="spellStart"/>
+      <w:r>
+        <w:t>masum@myrepo</w:t>
+      </w:r>
+      <w:proofErr w:type="spellEnd"/>
+      <w:r>
+        <w:t>:/media/</w:t>
+      </w:r>
+      <w:proofErr w:type="spellStart"/>
+      <w:r>
+        <w:t>sf_myrepo</w:t>
+      </w:r>
+      <w:proofErr w:type="spellEnd"/>
+      <w:r>
+        <w:t>/</w:t>
+      </w:r>
+      <w:proofErr w:type="spellStart"/>
+      <w:r>
+        <w:t>linux_commands</w:t>
+      </w:r>
+      <w:proofErr w:type="spellEnd"/>
+      <w:r>
+        <w:t xml:space="preserve">$ </w:t>
+      </w:r>
+      <w:proofErr w:type="spellStart"/>
+      <w:r>
+        <w:t>git</w:t>
+      </w:r>
+      <w:proofErr w:type="spellEnd"/>
+      <w:r>
+        <w:t xml:space="preserve"> status</w:t>
+      </w:r>
       <w:bookmarkStart w:id="0" w:name="_GoBack"/>
       <w:bookmarkEnd w:id="0"/>
     </w:p>
@@ -8927,95 +9074,248 @@
       <w:pPr>
         <w:spacing w:after="0"/>
       </w:pPr>
-    </w:p>
-    <w:p>
-      <w:pPr>
-        <w:spacing w:after="0"/>
-      </w:pPr>
-    </w:p>
-    <w:p>
-      <w:pPr>
-        <w:spacing w:after="0"/>
-      </w:pPr>
-      <w:proofErr w:type="spellStart"/>
-      <w:r>
-        <w:rPr>
-          <w:highlight w:val="yellow"/>
-        </w:rPr>
+      <w:proofErr w:type="spellStart"/>
+      <w:r>
         <w:t>masum@myrepo</w:t>
       </w:r>
       <w:proofErr w:type="spellEnd"/>
       <w:r>
-        <w:rPr>
-          <w:highlight w:val="yellow"/>
-        </w:rPr>
         <w:t>:/media/</w:t>
       </w:r>
       <w:proofErr w:type="spellStart"/>
       <w:r>
-        <w:rPr>
-          <w:highlight w:val="yellow"/>
-        </w:rPr>
         <w:t>sf_myrepo</w:t>
       </w:r>
       <w:proofErr w:type="spellEnd"/>
       <w:r>
-        <w:rPr>
-          <w:highlight w:val="yellow"/>
-        </w:rPr>
         <w:t>/</w:t>
       </w:r>
       <w:proofErr w:type="spellStart"/>
       <w:r>
-        <w:rPr>
-          <w:highlight w:val="yellow"/>
-        </w:rPr>
-        <w:t>explore_california</w:t>
-      </w:r>
-      <w:proofErr w:type="spellEnd"/>
-      <w:r>
-        <w:rPr>
-          <w:highlight w:val="yellow"/>
-        </w:rPr>
+        <w:t>linux_commands</w:t>
+      </w:r>
+      <w:proofErr w:type="spellEnd"/>
+      <w:r>
         <w:t xml:space="preserve">$ </w:t>
       </w:r>
       <w:proofErr w:type="spellStart"/>
       <w:r>
-        <w:rPr>
-          <w:highlight w:val="yellow"/>
-        </w:rPr>
-        <w:t>git</w:t>
-      </w:r>
-      <w:proofErr w:type="spellEnd"/>
-      <w:r>
-        <w:rPr>
-          <w:highlight w:val="yellow"/>
-        </w:rPr>
-        <w:t xml:space="preserve"> commit -am "Removed contractions from contact page text"</w:t>
-      </w:r>
-    </w:p>
-    <w:p>
-      <w:pPr>
-        <w:spacing w:after="0"/>
-      </w:pPr>
-      <w:r>
-        <w:t>[master e09f9c1] Removed contractions from contact page text</w:t>
-      </w:r>
-    </w:p>
-    <w:p>
-      <w:pPr>
-        <w:spacing w:after="0"/>
-      </w:pPr>
-      <w:r>
-        <w:t xml:space="preserve"> 1 file changed, 278 </w:t>
+        <w:t>git</w:t>
+      </w:r>
+      <w:proofErr w:type="spellEnd"/>
+      <w:r>
+        <w:t xml:space="preserve"> remote</w:t>
+      </w:r>
+    </w:p>
+    <w:p>
+      <w:pPr>
+        <w:spacing w:after="0"/>
+      </w:pPr>
+      <w:proofErr w:type="spellStart"/>
+      <w:r>
+        <w:t>masum@myrepo</w:t>
+      </w:r>
+      <w:proofErr w:type="spellEnd"/>
+      <w:r>
+        <w:t>:/media/</w:t>
+      </w:r>
+      <w:proofErr w:type="spellStart"/>
+      <w:r>
+        <w:t>sf_myrepo</w:t>
+      </w:r>
+      <w:proofErr w:type="spellEnd"/>
+      <w:r>
+        <w:t>/</w:t>
+      </w:r>
+      <w:proofErr w:type="spellStart"/>
+      <w:r>
+        <w:t>linux_commands</w:t>
+      </w:r>
+      <w:proofErr w:type="spellEnd"/>
+      <w:r>
+        <w:t xml:space="preserve">$ </w:t>
+      </w:r>
+      <w:proofErr w:type="spellStart"/>
+      <w:r>
+        <w:t>git</w:t>
+      </w:r>
+      <w:proofErr w:type="spellEnd"/>
+      <w:r>
+        <w:t xml:space="preserve"> remote add origin </w:t>
+      </w:r>
+      <w:hyperlink r:id="rId10" w:history="1">
+        <w:r>
+          <w:rPr>
+            <w:rStyle w:val="Hyperlink"/>
+          </w:rPr>
+          <w:t>https://github.com/billaha/linux_commands.git</w:t>
+        </w:r>
+      </w:hyperlink>
+    </w:p>
+    <w:p>
+      <w:pPr>
+        <w:spacing w:after="0"/>
+      </w:pPr>
+      <w:proofErr w:type="spellStart"/>
+      <w:r>
+        <w:t>masum@myrepo</w:t>
+      </w:r>
+      <w:proofErr w:type="spellEnd"/>
+      <w:r>
+        <w:t>:/media/</w:t>
+      </w:r>
+      <w:proofErr w:type="spellStart"/>
+      <w:r>
+        <w:t>sf_myrepo</w:t>
+      </w:r>
+      <w:proofErr w:type="spellEnd"/>
+      <w:r>
+        <w:t>/</w:t>
+      </w:r>
+      <w:proofErr w:type="spellStart"/>
+      <w:r>
+        <w:t>linux_commands</w:t>
+      </w:r>
+      <w:proofErr w:type="spellEnd"/>
+      <w:r>
+        <w:t xml:space="preserve">$ </w:t>
+      </w:r>
+      <w:proofErr w:type="spellStart"/>
+      <w:r>
+        <w:t>git</w:t>
+      </w:r>
+      <w:proofErr w:type="spellEnd"/>
+      <w:r>
+        <w:t xml:space="preserve"> remote</w:t>
+      </w:r>
+    </w:p>
+    <w:p>
+      <w:pPr>
+        <w:spacing w:after="0"/>
+      </w:pPr>
+      <w:proofErr w:type="spellStart"/>
+      <w:r>
+        <w:t>masum@myrepo</w:t>
+      </w:r>
+      <w:proofErr w:type="spellEnd"/>
+      <w:r>
+        <w:t>:/media/</w:t>
+      </w:r>
+      <w:proofErr w:type="spellStart"/>
+      <w:r>
+        <w:t>sf_myrepo</w:t>
+      </w:r>
+      <w:proofErr w:type="spellEnd"/>
+      <w:r>
+        <w:t>/</w:t>
+      </w:r>
+      <w:proofErr w:type="spellStart"/>
+      <w:r>
+        <w:t>linux_commands</w:t>
+      </w:r>
+      <w:proofErr w:type="spellEnd"/>
+      <w:r>
+        <w:t xml:space="preserve">$ </w:t>
+      </w:r>
+      <w:proofErr w:type="spellStart"/>
+      <w:r>
+        <w:t>git</w:t>
+      </w:r>
+      <w:proofErr w:type="spellEnd"/>
+      <w:r>
+        <w:t xml:space="preserve"> remote -v</w:t>
+      </w:r>
+    </w:p>
+    <w:p>
+      <w:pPr>
+        <w:spacing w:after="0"/>
+      </w:pPr>
+      <w:proofErr w:type="spellStart"/>
+      <w:r>
+        <w:t>masum@myrepo</w:t>
+      </w:r>
+      <w:proofErr w:type="spellEnd"/>
+      <w:r>
+        <w:t>:/media/</w:t>
+      </w:r>
+      <w:proofErr w:type="spellStart"/>
+      <w:r>
+        <w:t>sf_myrepo</w:t>
+      </w:r>
+      <w:proofErr w:type="spellEnd"/>
+      <w:r>
+        <w:t>/</w:t>
+      </w:r>
+      <w:proofErr w:type="spellStart"/>
+      <w:r>
+        <w:t>linux_commands</w:t>
+      </w:r>
+      <w:proofErr w:type="spellEnd"/>
+      <w:r>
+        <w:t xml:space="preserve">$ </w:t>
       </w:r>
       <w:proofErr w:type="gramStart"/>
       <w:r>
-        <w:t>insertions(</w:t>
-      </w:r>
+        <w:t>cat .</w:t>
+      </w:r>
+      <w:proofErr w:type="spellStart"/>
+      <w:r>
+        <w:t>git</w:t>
+      </w:r>
+      <w:proofErr w:type="spellEnd"/>
       <w:proofErr w:type="gramEnd"/>
       <w:r>
-        <w:t>+), 278 deletions(-)</w:t>
+        <w:t>/</w:t>
+      </w:r>
+      <w:proofErr w:type="spellStart"/>
+      <w:r>
+        <w:t>config</w:t>
+      </w:r>
+      <w:proofErr w:type="spellEnd"/>
+    </w:p>
+    <w:p>
+      <w:pPr>
+        <w:spacing w:after="0"/>
+      </w:pPr>
+      <w:proofErr w:type="spellStart"/>
+      <w:r>
+        <w:t>masum@myrepo</w:t>
+      </w:r>
+      <w:proofErr w:type="spellEnd"/>
+      <w:r>
+        <w:t>:/media/</w:t>
+      </w:r>
+      <w:proofErr w:type="spellStart"/>
+      <w:r>
+        <w:t>sf_myrepo</w:t>
+      </w:r>
+      <w:proofErr w:type="spellEnd"/>
+      <w:r>
+        <w:t>/</w:t>
+      </w:r>
+      <w:proofErr w:type="spellStart"/>
+      <w:r>
+        <w:t>linux_commands</w:t>
+      </w:r>
+      <w:proofErr w:type="spellEnd"/>
+      <w:r>
+        <w:t xml:space="preserve">$ </w:t>
+      </w:r>
+      <w:proofErr w:type="spellStart"/>
+      <w:r>
+        <w:t>git</w:t>
+      </w:r>
+      <w:proofErr w:type="spellEnd"/>
+      <w:r>
+        <w:t xml:space="preserve"> remote </w:t>
+      </w:r>
+      <w:proofErr w:type="spellStart"/>
+      <w:r>
+        <w:t>rm</w:t>
+      </w:r>
+      <w:proofErr w:type="spellEnd"/>
+      <w:r>
+        <w:t xml:space="preserve"> origin</w:t>
       </w:r>
     </w:p>
     <w:sectPr>

</xml_diff>